<commit_message>
bổ sung giới thiệu
</commit_message>
<xml_diff>
--- a/Gioithieu.docx
+++ b/Gioithieu.docx
@@ -60,15 +60,7 @@
           <w:sz w:val="24"/>
           <w:szCs w:val="24"/>
         </w:rPr>
-        <w:t>Thực hiện :</w:t>
-      </w:r>
-      <w:r>
-        <w:rPr>
-          <w:rFonts w:ascii="Times New Roman" w:hAnsi="Times New Roman" w:cs="Times New Roman"/>
-          <w:sz w:val="24"/>
-          <w:szCs w:val="24"/>
-        </w:rPr>
-        <w:t xml:space="preserve"> -Nguyễn Đăng Khoa (Nhóm trưởng )</w:t>
+        <w:t>Thực hiện : -Nguyễn Đăng Khoa (Nhóm trưởng )</w:t>
       </w:r>
     </w:p>
     <w:p>
@@ -245,28 +237,849 @@
           <w:sz w:val="24"/>
           <w:szCs w:val="24"/>
         </w:rPr>
-        <w:t>2.Chức năng dự kiến của phần mềm</w:t>
+        <w:t>2.Chức năng dự kiến của phần mềm:</w:t>
       </w:r>
-      <w:r>
+    </w:p>
+    <w:p>
+      <w:pPr>
         <w:rPr>
           <w:rFonts w:ascii="Times New Roman" w:hAnsi="Times New Roman" w:cs="Times New Roman"/>
           <w:b/>
           <w:sz w:val="24"/>
           <w:szCs w:val="24"/>
         </w:rPr>
-        <w:t>:</w:t>
-      </w:r>
-    </w:p>
-    <w:p>
-      <w:pPr>
-        <w:rPr>
-          <w:rFonts w:ascii="Times New Roman" w:hAnsi="Times New Roman" w:cs="Times New Roman"/>
-          <w:b/>
-          <w:sz w:val="24"/>
-          <w:szCs w:val="24"/>
-        </w:rPr>
-      </w:pPr>
-    </w:p>
+      </w:pPr>
+    </w:p>
+    <w:tbl>
+      <w:tblPr>
+        <w:tblStyle w:val="TableGrid"/>
+        <w:tblW w:w="9918" w:type="dxa"/>
+        <w:tblLook w:val="04A0"/>
+      </w:tblPr>
+      <w:tblGrid>
+        <w:gridCol w:w="708"/>
+        <w:gridCol w:w="3900"/>
+        <w:gridCol w:w="5310"/>
+      </w:tblGrid>
+      <w:tr>
+        <w:tc>
+          <w:tcPr>
+            <w:tcW w:w="708" w:type="dxa"/>
+          </w:tcPr>
+          <w:p>
+            <w:pPr>
+              <w:tabs>
+                <w:tab w:val="left" w:pos="7695"/>
+              </w:tabs>
+              <w:jc w:val="center"/>
+              <w:rPr>
+                <w:rFonts w:ascii="Times New Roman" w:hAnsi="Times New Roman" w:cs="Times New Roman"/>
+                <w:b/>
+                <w:sz w:val="24"/>
+                <w:szCs w:val="24"/>
+              </w:rPr>
+            </w:pPr>
+            <w:r>
+              <w:rPr>
+                <w:rFonts w:ascii="Times New Roman" w:hAnsi="Times New Roman" w:cs="Times New Roman"/>
+                <w:b/>
+                <w:sz w:val="24"/>
+                <w:szCs w:val="24"/>
+              </w:rPr>
+              <w:t>STT</w:t>
+            </w:r>
+          </w:p>
+        </w:tc>
+        <w:tc>
+          <w:tcPr>
+            <w:tcW w:w="3900" w:type="dxa"/>
+          </w:tcPr>
+          <w:p>
+            <w:pPr>
+              <w:tabs>
+                <w:tab w:val="left" w:pos="7695"/>
+              </w:tabs>
+              <w:jc w:val="center"/>
+              <w:rPr>
+                <w:rFonts w:ascii="Times New Roman" w:hAnsi="Times New Roman" w:cs="Times New Roman"/>
+                <w:b/>
+                <w:sz w:val="24"/>
+                <w:szCs w:val="24"/>
+              </w:rPr>
+            </w:pPr>
+            <w:r>
+              <w:rPr>
+                <w:rFonts w:ascii="Times New Roman" w:hAnsi="Times New Roman" w:cs="Times New Roman"/>
+                <w:b/>
+                <w:sz w:val="24"/>
+                <w:szCs w:val="24"/>
+              </w:rPr>
+              <w:t>Chức năng</w:t>
+            </w:r>
+          </w:p>
+        </w:tc>
+        <w:tc>
+          <w:tcPr>
+            <w:tcW w:w="5310" w:type="dxa"/>
+          </w:tcPr>
+          <w:p>
+            <w:pPr>
+              <w:tabs>
+                <w:tab w:val="left" w:pos="7695"/>
+              </w:tabs>
+              <w:jc w:val="center"/>
+              <w:rPr>
+                <w:rFonts w:ascii="Times New Roman" w:hAnsi="Times New Roman" w:cs="Times New Roman"/>
+                <w:b/>
+                <w:sz w:val="24"/>
+                <w:szCs w:val="24"/>
+              </w:rPr>
+            </w:pPr>
+            <w:r>
+              <w:rPr>
+                <w:rFonts w:ascii="Times New Roman" w:hAnsi="Times New Roman" w:cs="Times New Roman"/>
+                <w:b/>
+                <w:sz w:val="24"/>
+                <w:szCs w:val="24"/>
+              </w:rPr>
+              <w:t>Sự kiện truy vấn</w:t>
+            </w:r>
+          </w:p>
+        </w:tc>
+      </w:tr>
+      <w:tr>
+        <w:tc>
+          <w:tcPr>
+            <w:tcW w:w="708" w:type="dxa"/>
+          </w:tcPr>
+          <w:p>
+            <w:pPr>
+              <w:tabs>
+                <w:tab w:val="left" w:pos="7695"/>
+              </w:tabs>
+              <w:rPr>
+                <w:rFonts w:ascii="Times New Roman" w:hAnsi="Times New Roman" w:cs="Times New Roman"/>
+                <w:b/>
+                <w:sz w:val="24"/>
+                <w:szCs w:val="24"/>
+              </w:rPr>
+            </w:pPr>
+            <w:r>
+              <w:rPr>
+                <w:rFonts w:ascii="Times New Roman" w:hAnsi="Times New Roman" w:cs="Times New Roman"/>
+                <w:b/>
+                <w:sz w:val="24"/>
+                <w:szCs w:val="24"/>
+              </w:rPr>
+              <w:t>1</w:t>
+            </w:r>
+          </w:p>
+        </w:tc>
+        <w:tc>
+          <w:tcPr>
+            <w:tcW w:w="3900" w:type="dxa"/>
+          </w:tcPr>
+          <w:p>
+            <w:pPr>
+              <w:spacing w:line="360" w:lineRule="auto"/>
+              <w:rPr>
+                <w:rFonts w:ascii="Times New Roman" w:hAnsi="Times New Roman" w:cs="Times New Roman"/>
+                <w:sz w:val="24"/>
+                <w:szCs w:val="24"/>
+              </w:rPr>
+            </w:pPr>
+            <w:r>
+              <w:rPr>
+                <w:rFonts w:ascii="Times New Roman" w:hAnsi="Times New Roman" w:cs="Times New Roman"/>
+                <w:sz w:val="24"/>
+                <w:szCs w:val="24"/>
+              </w:rPr>
+              <w:t xml:space="preserve">+Quản lý sách (nhân viên quản lý sách ).  </w:t>
+            </w:r>
+          </w:p>
+          <w:p>
+            <w:pPr>
+              <w:spacing w:line="360" w:lineRule="auto"/>
+              <w:rPr>
+                <w:rFonts w:ascii="Times New Roman" w:hAnsi="Times New Roman" w:cs="Times New Roman"/>
+                <w:sz w:val="24"/>
+                <w:szCs w:val="24"/>
+              </w:rPr>
+            </w:pPr>
+          </w:p>
+        </w:tc>
+        <w:tc>
+          <w:tcPr>
+            <w:tcW w:w="5310" w:type="dxa"/>
+          </w:tcPr>
+          <w:p>
+            <w:pPr>
+              <w:tabs>
+                <w:tab w:val="left" w:pos="7695"/>
+              </w:tabs>
+              <w:spacing w:line="360" w:lineRule="auto"/>
+              <w:rPr>
+                <w:rFonts w:ascii="Times New Roman" w:hAnsi="Times New Roman" w:cs="Times New Roman"/>
+                <w:sz w:val="24"/>
+                <w:szCs w:val="24"/>
+              </w:rPr>
+            </w:pPr>
+            <w:r>
+              <w:rPr>
+                <w:rFonts w:ascii="Times New Roman" w:hAnsi="Times New Roman" w:cs="Times New Roman"/>
+                <w:sz w:val="24"/>
+                <w:szCs w:val="24"/>
+              </w:rPr>
+              <w:t>-In ra danh sách ‘Sách’ (theo tên , thể loại ,lứa tuổi ,số lượng,...)</w:t>
+            </w:r>
+          </w:p>
+          <w:p>
+            <w:pPr>
+              <w:tabs>
+                <w:tab w:val="left" w:pos="7695"/>
+              </w:tabs>
+              <w:spacing w:line="360" w:lineRule="auto"/>
+              <w:rPr>
+                <w:rFonts w:ascii="Times New Roman" w:hAnsi="Times New Roman" w:cs="Times New Roman"/>
+                <w:sz w:val="24"/>
+                <w:szCs w:val="24"/>
+              </w:rPr>
+            </w:pPr>
+            <w:r>
+              <w:rPr>
+                <w:rFonts w:ascii="Times New Roman" w:hAnsi="Times New Roman" w:cs="Times New Roman"/>
+                <w:sz w:val="24"/>
+                <w:szCs w:val="24"/>
+              </w:rPr>
+              <w:t>-Cập nhật (thêm, xóa, sửa) sách .</w:t>
+            </w:r>
+          </w:p>
+          <w:p>
+            <w:pPr>
+              <w:tabs>
+                <w:tab w:val="left" w:pos="7695"/>
+              </w:tabs>
+              <w:spacing w:line="360" w:lineRule="auto"/>
+              <w:rPr>
+                <w:rFonts w:ascii="Times New Roman" w:hAnsi="Times New Roman" w:cs="Times New Roman"/>
+                <w:sz w:val="24"/>
+                <w:szCs w:val="24"/>
+              </w:rPr>
+            </w:pPr>
+            <w:r>
+              <w:rPr>
+                <w:rFonts w:ascii="Times New Roman" w:hAnsi="Times New Roman" w:cs="Times New Roman"/>
+                <w:sz w:val="24"/>
+                <w:szCs w:val="24"/>
+              </w:rPr>
+              <w:t xml:space="preserve">-In ra thể loại sách có nhiều sách nhất . </w:t>
+            </w:r>
+          </w:p>
+        </w:tc>
+      </w:tr>
+      <w:tr>
+        <w:tc>
+          <w:tcPr>
+            <w:tcW w:w="708" w:type="dxa"/>
+          </w:tcPr>
+          <w:p>
+            <w:pPr>
+              <w:tabs>
+                <w:tab w:val="left" w:pos="7695"/>
+              </w:tabs>
+              <w:rPr>
+                <w:rFonts w:ascii="Times New Roman" w:hAnsi="Times New Roman" w:cs="Times New Roman"/>
+                <w:b/>
+                <w:sz w:val="24"/>
+                <w:szCs w:val="24"/>
+              </w:rPr>
+            </w:pPr>
+            <w:r>
+              <w:rPr>
+                <w:rFonts w:ascii="Times New Roman" w:hAnsi="Times New Roman" w:cs="Times New Roman"/>
+                <w:b/>
+                <w:sz w:val="24"/>
+                <w:szCs w:val="24"/>
+              </w:rPr>
+              <w:t>2</w:t>
+            </w:r>
+          </w:p>
+        </w:tc>
+        <w:tc>
+          <w:tcPr>
+            <w:tcW w:w="3900" w:type="dxa"/>
+          </w:tcPr>
+          <w:p>
+            <w:pPr>
+              <w:spacing w:line="360" w:lineRule="auto"/>
+              <w:rPr>
+                <w:rFonts w:ascii="Times New Roman" w:hAnsi="Times New Roman" w:cs="Times New Roman"/>
+                <w:sz w:val="24"/>
+                <w:szCs w:val="24"/>
+              </w:rPr>
+            </w:pPr>
+            <w:r>
+              <w:rPr>
+                <w:rFonts w:ascii="Times New Roman" w:hAnsi="Times New Roman" w:cs="Times New Roman"/>
+                <w:sz w:val="24"/>
+                <w:szCs w:val="24"/>
+              </w:rPr>
+              <w:t xml:space="preserve"> +Quản lý nhân viên ( quản lý).</w:t>
+            </w:r>
+          </w:p>
+          <w:p>
+            <w:pPr>
+              <w:spacing w:line="360" w:lineRule="auto"/>
+              <w:rPr>
+                <w:rFonts w:ascii="Times New Roman" w:hAnsi="Times New Roman" w:cs="Times New Roman"/>
+                <w:sz w:val="24"/>
+                <w:szCs w:val="24"/>
+              </w:rPr>
+            </w:pPr>
+          </w:p>
+        </w:tc>
+        <w:tc>
+          <w:tcPr>
+            <w:tcW w:w="5310" w:type="dxa"/>
+          </w:tcPr>
+          <w:p>
+            <w:pPr>
+              <w:tabs>
+                <w:tab w:val="left" w:pos="7695"/>
+              </w:tabs>
+              <w:spacing w:line="360" w:lineRule="auto"/>
+              <w:rPr>
+                <w:rFonts w:ascii="Times New Roman" w:hAnsi="Times New Roman" w:cs="Times New Roman"/>
+                <w:sz w:val="24"/>
+                <w:szCs w:val="24"/>
+              </w:rPr>
+            </w:pPr>
+            <w:r>
+              <w:rPr>
+                <w:rFonts w:ascii="Times New Roman" w:hAnsi="Times New Roman" w:cs="Times New Roman"/>
+                <w:b/>
+                <w:sz w:val="24"/>
+                <w:szCs w:val="24"/>
+              </w:rPr>
+              <w:t>-</w:t>
+            </w:r>
+            <w:r>
+              <w:rPr>
+                <w:rFonts w:ascii="Times New Roman" w:hAnsi="Times New Roman" w:cs="Times New Roman"/>
+                <w:sz w:val="24"/>
+                <w:szCs w:val="24"/>
+              </w:rPr>
+              <w:t>In ra danh sách tài khoản nhân viên ( cả danh sách nhân viên ).</w:t>
+            </w:r>
+          </w:p>
+          <w:p>
+            <w:pPr>
+              <w:tabs>
+                <w:tab w:val="left" w:pos="7695"/>
+              </w:tabs>
+              <w:spacing w:line="360" w:lineRule="auto"/>
+              <w:rPr>
+                <w:rFonts w:ascii="Times New Roman" w:hAnsi="Times New Roman" w:cs="Times New Roman"/>
+                <w:sz w:val="24"/>
+                <w:szCs w:val="24"/>
+              </w:rPr>
+            </w:pPr>
+            <w:r>
+              <w:rPr>
+                <w:rFonts w:ascii="Times New Roman" w:hAnsi="Times New Roman" w:cs="Times New Roman"/>
+                <w:sz w:val="24"/>
+                <w:szCs w:val="24"/>
+              </w:rPr>
+              <w:t>-Cập nhật ( thêm , xóa ,sửa) id nhân viên , khách hàng .</w:t>
+            </w:r>
+          </w:p>
+          <w:p>
+            <w:pPr>
+              <w:tabs>
+                <w:tab w:val="left" w:pos="7695"/>
+              </w:tabs>
+              <w:spacing w:line="360" w:lineRule="auto"/>
+              <w:rPr>
+                <w:rFonts w:ascii="Times New Roman" w:hAnsi="Times New Roman" w:cs="Times New Roman"/>
+                <w:sz w:val="24"/>
+                <w:szCs w:val="24"/>
+              </w:rPr>
+            </w:pPr>
+            <w:r>
+              <w:rPr>
+                <w:rFonts w:ascii="Times New Roman" w:hAnsi="Times New Roman" w:cs="Times New Roman"/>
+                <w:sz w:val="24"/>
+                <w:szCs w:val="24"/>
+              </w:rPr>
+              <w:t>-Chấm công nhân viên theo tháng .</w:t>
+            </w:r>
+          </w:p>
+          <w:p>
+            <w:pPr>
+              <w:tabs>
+                <w:tab w:val="left" w:pos="7695"/>
+              </w:tabs>
+              <w:spacing w:line="360" w:lineRule="auto"/>
+              <w:rPr>
+                <w:rFonts w:ascii="Times New Roman" w:hAnsi="Times New Roman" w:cs="Times New Roman"/>
+                <w:b/>
+                <w:sz w:val="24"/>
+                <w:szCs w:val="24"/>
+              </w:rPr>
+            </w:pPr>
+            <w:r>
+              <w:rPr>
+                <w:rFonts w:ascii="Times New Roman" w:hAnsi="Times New Roman" w:cs="Times New Roman"/>
+                <w:sz w:val="24"/>
+                <w:szCs w:val="24"/>
+              </w:rPr>
+              <w:t>-Danh sách nhân viên làm đủ số ngày qui định.</w:t>
+            </w:r>
+          </w:p>
+        </w:tc>
+      </w:tr>
+      <w:tr>
+        <w:tc>
+          <w:tcPr>
+            <w:tcW w:w="708" w:type="dxa"/>
+          </w:tcPr>
+          <w:p>
+            <w:pPr>
+              <w:tabs>
+                <w:tab w:val="left" w:pos="7695"/>
+              </w:tabs>
+              <w:rPr>
+                <w:rFonts w:ascii="Times New Roman" w:hAnsi="Times New Roman" w:cs="Times New Roman"/>
+                <w:b/>
+                <w:sz w:val="24"/>
+                <w:szCs w:val="24"/>
+              </w:rPr>
+            </w:pPr>
+            <w:r>
+              <w:rPr>
+                <w:rFonts w:ascii="Times New Roman" w:hAnsi="Times New Roman" w:cs="Times New Roman"/>
+                <w:b/>
+                <w:sz w:val="24"/>
+                <w:szCs w:val="24"/>
+              </w:rPr>
+              <w:t>3</w:t>
+            </w:r>
+          </w:p>
+        </w:tc>
+        <w:tc>
+          <w:tcPr>
+            <w:tcW w:w="3900" w:type="dxa"/>
+          </w:tcPr>
+          <w:p>
+            <w:pPr>
+              <w:spacing w:line="360" w:lineRule="auto"/>
+              <w:rPr>
+                <w:rFonts w:ascii="Times New Roman" w:hAnsi="Times New Roman" w:cs="Times New Roman"/>
+                <w:sz w:val="24"/>
+                <w:szCs w:val="24"/>
+              </w:rPr>
+            </w:pPr>
+            <w:r>
+              <w:rPr>
+                <w:rFonts w:ascii="Times New Roman" w:hAnsi="Times New Roman" w:cs="Times New Roman"/>
+                <w:sz w:val="24"/>
+                <w:szCs w:val="24"/>
+              </w:rPr>
+              <w:t>+Quản lý bán hàng (nhân viên bán hàng   ).</w:t>
+            </w:r>
+          </w:p>
+          <w:p>
+            <w:pPr>
+              <w:spacing w:line="360" w:lineRule="auto"/>
+              <w:rPr>
+                <w:rFonts w:ascii="Times New Roman" w:hAnsi="Times New Roman" w:cs="Times New Roman"/>
+                <w:sz w:val="24"/>
+                <w:szCs w:val="24"/>
+              </w:rPr>
+            </w:pPr>
+          </w:p>
+        </w:tc>
+        <w:tc>
+          <w:tcPr>
+            <w:tcW w:w="5310" w:type="dxa"/>
+          </w:tcPr>
+          <w:p>
+            <w:pPr>
+              <w:tabs>
+                <w:tab w:val="left" w:pos="7695"/>
+              </w:tabs>
+              <w:spacing w:line="360" w:lineRule="auto"/>
+              <w:rPr>
+                <w:rFonts w:ascii="Times New Roman" w:hAnsi="Times New Roman" w:cs="Times New Roman"/>
+                <w:sz w:val="24"/>
+                <w:szCs w:val="24"/>
+              </w:rPr>
+            </w:pPr>
+            <w:r>
+              <w:rPr>
+                <w:rFonts w:ascii="Times New Roman" w:hAnsi="Times New Roman" w:cs="Times New Roman"/>
+                <w:b/>
+                <w:sz w:val="24"/>
+                <w:szCs w:val="24"/>
+              </w:rPr>
+              <w:t>-</w:t>
+            </w:r>
+            <w:r>
+              <w:rPr>
+                <w:rFonts w:ascii="Times New Roman" w:hAnsi="Times New Roman" w:cs="Times New Roman"/>
+                <w:sz w:val="24"/>
+                <w:szCs w:val="24"/>
+              </w:rPr>
+              <w:t xml:space="preserve">In ra tổng doanh thu theo ngày . </w:t>
+            </w:r>
+          </w:p>
+          <w:p>
+            <w:pPr>
+              <w:tabs>
+                <w:tab w:val="left" w:pos="7695"/>
+              </w:tabs>
+              <w:spacing w:line="360" w:lineRule="auto"/>
+              <w:rPr>
+                <w:rFonts w:ascii="Times New Roman" w:hAnsi="Times New Roman" w:cs="Times New Roman"/>
+                <w:sz w:val="24"/>
+                <w:szCs w:val="24"/>
+              </w:rPr>
+            </w:pPr>
+            <w:r>
+              <w:rPr>
+                <w:rFonts w:ascii="Times New Roman" w:hAnsi="Times New Roman" w:cs="Times New Roman"/>
+                <w:sz w:val="24"/>
+                <w:szCs w:val="24"/>
+              </w:rPr>
+              <w:t>-In hóa đơn sản phẩm .</w:t>
+            </w:r>
+          </w:p>
+          <w:p>
+            <w:pPr>
+              <w:tabs>
+                <w:tab w:val="left" w:pos="7695"/>
+              </w:tabs>
+              <w:spacing w:line="360" w:lineRule="auto"/>
+              <w:rPr>
+                <w:rFonts w:ascii="Times New Roman" w:hAnsi="Times New Roman" w:cs="Times New Roman"/>
+                <w:b/>
+                <w:sz w:val="24"/>
+                <w:szCs w:val="24"/>
+              </w:rPr>
+            </w:pPr>
+            <w:r>
+              <w:rPr>
+                <w:rFonts w:ascii="Times New Roman" w:hAnsi="Times New Roman" w:cs="Times New Roman"/>
+                <w:b/>
+                <w:sz w:val="24"/>
+                <w:szCs w:val="24"/>
+              </w:rPr>
+              <w:t>-</w:t>
+            </w:r>
+            <w:r>
+              <w:rPr>
+                <w:rFonts w:ascii="Times New Roman" w:hAnsi="Times New Roman" w:cs="Times New Roman"/>
+                <w:sz w:val="24"/>
+                <w:szCs w:val="24"/>
+              </w:rPr>
+              <w:t xml:space="preserve">In ra sách được bán nhiều nhất trong ngày và tiền </w:t>
+            </w:r>
+            <w:r>
+              <w:rPr>
+                <w:rFonts w:ascii="Times New Roman" w:hAnsi="Times New Roman" w:cs="Times New Roman"/>
+                <w:sz w:val="24"/>
+                <w:szCs w:val="24"/>
+              </w:rPr>
+              <w:lastRenderedPageBreak/>
+              <w:t>thu được từ sách đó .</w:t>
+            </w:r>
+          </w:p>
+        </w:tc>
+      </w:tr>
+      <w:tr>
+        <w:tc>
+          <w:tcPr>
+            <w:tcW w:w="708" w:type="dxa"/>
+          </w:tcPr>
+          <w:p>
+            <w:pPr>
+              <w:tabs>
+                <w:tab w:val="left" w:pos="7695"/>
+              </w:tabs>
+              <w:rPr>
+                <w:rFonts w:ascii="Times New Roman" w:hAnsi="Times New Roman" w:cs="Times New Roman"/>
+                <w:b/>
+                <w:sz w:val="24"/>
+                <w:szCs w:val="24"/>
+              </w:rPr>
+            </w:pPr>
+            <w:r>
+              <w:rPr>
+                <w:rFonts w:ascii="Times New Roman" w:hAnsi="Times New Roman" w:cs="Times New Roman"/>
+                <w:b/>
+                <w:sz w:val="24"/>
+                <w:szCs w:val="24"/>
+              </w:rPr>
+              <w:lastRenderedPageBreak/>
+              <w:t>4</w:t>
+            </w:r>
+          </w:p>
+        </w:tc>
+        <w:tc>
+          <w:tcPr>
+            <w:tcW w:w="3900" w:type="dxa"/>
+          </w:tcPr>
+          <w:p>
+            <w:pPr>
+              <w:spacing w:line="360" w:lineRule="auto"/>
+              <w:rPr>
+                <w:rFonts w:ascii="Times New Roman" w:hAnsi="Times New Roman" w:cs="Times New Roman"/>
+                <w:sz w:val="24"/>
+                <w:szCs w:val="24"/>
+              </w:rPr>
+            </w:pPr>
+            <w:r>
+              <w:rPr>
+                <w:rFonts w:ascii="Times New Roman" w:hAnsi="Times New Roman" w:cs="Times New Roman"/>
+                <w:sz w:val="24"/>
+                <w:szCs w:val="24"/>
+              </w:rPr>
+              <w:t xml:space="preserve"> +Quản lý thu chi (nhân viên kế toán ) .</w:t>
+            </w:r>
+          </w:p>
+          <w:p>
+            <w:pPr>
+              <w:tabs>
+                <w:tab w:val="left" w:pos="7695"/>
+              </w:tabs>
+              <w:rPr>
+                <w:rFonts w:ascii="Times New Roman" w:hAnsi="Times New Roman" w:cs="Times New Roman"/>
+                <w:b/>
+                <w:sz w:val="24"/>
+                <w:szCs w:val="24"/>
+              </w:rPr>
+            </w:pPr>
+          </w:p>
+        </w:tc>
+        <w:tc>
+          <w:tcPr>
+            <w:tcW w:w="5310" w:type="dxa"/>
+          </w:tcPr>
+          <w:p>
+            <w:pPr>
+              <w:tabs>
+                <w:tab w:val="left" w:pos="7695"/>
+              </w:tabs>
+              <w:spacing w:line="360" w:lineRule="auto"/>
+              <w:rPr>
+                <w:rFonts w:ascii="Times New Roman" w:hAnsi="Times New Roman" w:cs="Times New Roman"/>
+                <w:sz w:val="24"/>
+                <w:szCs w:val="24"/>
+              </w:rPr>
+            </w:pPr>
+            <w:r>
+              <w:rPr>
+                <w:rFonts w:ascii="Times New Roman" w:hAnsi="Times New Roman" w:cs="Times New Roman"/>
+                <w:b/>
+                <w:sz w:val="24"/>
+                <w:szCs w:val="24"/>
+              </w:rPr>
+              <w:t>-</w:t>
+            </w:r>
+            <w:r>
+              <w:rPr>
+                <w:rFonts w:ascii="Times New Roman" w:hAnsi="Times New Roman" w:cs="Times New Roman"/>
+                <w:sz w:val="24"/>
+                <w:szCs w:val="24"/>
+              </w:rPr>
+              <w:t>Tính</w:t>
+            </w:r>
+            <w:r>
+              <w:rPr>
+                <w:rFonts w:ascii="Times New Roman" w:hAnsi="Times New Roman" w:cs="Times New Roman"/>
+                <w:b/>
+                <w:sz w:val="24"/>
+                <w:szCs w:val="24"/>
+              </w:rPr>
+              <w:t xml:space="preserve"> , </w:t>
+            </w:r>
+            <w:r>
+              <w:rPr>
+                <w:rFonts w:ascii="Times New Roman" w:hAnsi="Times New Roman" w:cs="Times New Roman"/>
+                <w:sz w:val="24"/>
+                <w:szCs w:val="24"/>
+              </w:rPr>
+              <w:t>in ra lương của từng nhân viên theo tháng.</w:t>
+            </w:r>
+          </w:p>
+          <w:p>
+            <w:pPr>
+              <w:tabs>
+                <w:tab w:val="left" w:pos="7695"/>
+              </w:tabs>
+              <w:spacing w:line="360" w:lineRule="auto"/>
+              <w:rPr>
+                <w:rFonts w:ascii="Times New Roman" w:hAnsi="Times New Roman" w:cs="Times New Roman"/>
+                <w:sz w:val="24"/>
+                <w:szCs w:val="24"/>
+              </w:rPr>
+            </w:pPr>
+            <w:r>
+              <w:rPr>
+                <w:rFonts w:ascii="Times New Roman" w:hAnsi="Times New Roman" w:cs="Times New Roman"/>
+                <w:b/>
+                <w:sz w:val="24"/>
+                <w:szCs w:val="24"/>
+              </w:rPr>
+              <w:t>-</w:t>
+            </w:r>
+            <w:r>
+              <w:rPr>
+                <w:rFonts w:ascii="Times New Roman" w:hAnsi="Times New Roman" w:cs="Times New Roman"/>
+                <w:sz w:val="24"/>
+                <w:szCs w:val="24"/>
+              </w:rPr>
+              <w:t>In ra danh sách nhân viên ứng lương trong tháng .</w:t>
+            </w:r>
+          </w:p>
+        </w:tc>
+      </w:tr>
+      <w:tr>
+        <w:tc>
+          <w:tcPr>
+            <w:tcW w:w="708" w:type="dxa"/>
+          </w:tcPr>
+          <w:p>
+            <w:pPr>
+              <w:tabs>
+                <w:tab w:val="left" w:pos="7695"/>
+              </w:tabs>
+              <w:spacing w:line="360" w:lineRule="auto"/>
+              <w:rPr>
+                <w:rFonts w:ascii="Times New Roman" w:hAnsi="Times New Roman" w:cs="Times New Roman"/>
+                <w:b/>
+                <w:sz w:val="24"/>
+                <w:szCs w:val="24"/>
+              </w:rPr>
+            </w:pPr>
+            <w:r>
+              <w:rPr>
+                <w:rFonts w:ascii="Times New Roman" w:hAnsi="Times New Roman" w:cs="Times New Roman"/>
+                <w:b/>
+                <w:sz w:val="24"/>
+                <w:szCs w:val="24"/>
+              </w:rPr>
+              <w:t>5</w:t>
+            </w:r>
+          </w:p>
+        </w:tc>
+        <w:tc>
+          <w:tcPr>
+            <w:tcW w:w="3900" w:type="dxa"/>
+          </w:tcPr>
+          <w:p>
+            <w:pPr>
+              <w:spacing w:line="360" w:lineRule="auto"/>
+              <w:rPr>
+                <w:rFonts w:ascii="Times New Roman" w:hAnsi="Times New Roman" w:cs="Times New Roman"/>
+                <w:sz w:val="24"/>
+                <w:szCs w:val="24"/>
+              </w:rPr>
+            </w:pPr>
+            <w:r>
+              <w:rPr>
+                <w:rFonts w:ascii="Times New Roman" w:hAnsi="Times New Roman" w:cs="Times New Roman"/>
+                <w:sz w:val="24"/>
+                <w:szCs w:val="24"/>
+              </w:rPr>
+              <w:t>+Bán hàng trực tuyến.</w:t>
+            </w:r>
+          </w:p>
+          <w:p>
+            <w:pPr>
+              <w:tabs>
+                <w:tab w:val="left" w:pos="7695"/>
+              </w:tabs>
+              <w:spacing w:line="360" w:lineRule="auto"/>
+              <w:rPr>
+                <w:rFonts w:ascii="Times New Roman" w:hAnsi="Times New Roman" w:cs="Times New Roman"/>
+                <w:b/>
+                <w:sz w:val="24"/>
+                <w:szCs w:val="24"/>
+              </w:rPr>
+            </w:pPr>
+          </w:p>
+        </w:tc>
+        <w:tc>
+          <w:tcPr>
+            <w:tcW w:w="5310" w:type="dxa"/>
+          </w:tcPr>
+          <w:p>
+            <w:pPr>
+              <w:tabs>
+                <w:tab w:val="left" w:pos="7695"/>
+              </w:tabs>
+              <w:spacing w:line="360" w:lineRule="auto"/>
+              <w:rPr>
+                <w:rFonts w:ascii="Times New Roman" w:hAnsi="Times New Roman" w:cs="Times New Roman"/>
+                <w:sz w:val="24"/>
+                <w:szCs w:val="24"/>
+              </w:rPr>
+            </w:pPr>
+            <w:r>
+              <w:rPr>
+                <w:rFonts w:ascii="Times New Roman" w:hAnsi="Times New Roman" w:cs="Times New Roman"/>
+                <w:sz w:val="24"/>
+                <w:szCs w:val="24"/>
+              </w:rPr>
+              <w:t>-In ra danh sách ‘Sách’ bán chạy theo tháng.</w:t>
+            </w:r>
+          </w:p>
+          <w:p>
+            <w:pPr>
+              <w:tabs>
+                <w:tab w:val="left" w:pos="7695"/>
+              </w:tabs>
+              <w:spacing w:line="360" w:lineRule="auto"/>
+              <w:rPr>
+                <w:rFonts w:ascii="Times New Roman" w:hAnsi="Times New Roman" w:cs="Times New Roman"/>
+                <w:sz w:val="24"/>
+                <w:szCs w:val="24"/>
+              </w:rPr>
+            </w:pPr>
+            <w:r>
+              <w:rPr>
+                <w:rFonts w:ascii="Times New Roman" w:hAnsi="Times New Roman" w:cs="Times New Roman"/>
+                <w:sz w:val="24"/>
+                <w:szCs w:val="24"/>
+              </w:rPr>
+              <w:t>-Cập nhật , in thông tin cá nhân tài khoản khách hàng .</w:t>
+            </w:r>
+          </w:p>
+          <w:p>
+            <w:pPr>
+              <w:tabs>
+                <w:tab w:val="left" w:pos="7695"/>
+              </w:tabs>
+              <w:spacing w:line="360" w:lineRule="auto"/>
+              <w:rPr>
+                <w:rFonts w:ascii="Times New Roman" w:hAnsi="Times New Roman" w:cs="Times New Roman"/>
+                <w:sz w:val="24"/>
+                <w:szCs w:val="24"/>
+              </w:rPr>
+            </w:pPr>
+            <w:r>
+              <w:rPr>
+                <w:rFonts w:ascii="Times New Roman" w:hAnsi="Times New Roman" w:cs="Times New Roman"/>
+                <w:sz w:val="24"/>
+                <w:szCs w:val="24"/>
+              </w:rPr>
+              <w:t>-Đặt mua sách .( Cập nhật lại số lượng sách mà khách hàng mua , tính tiền sau khi thanh toán )</w:t>
+            </w:r>
+          </w:p>
+        </w:tc>
+      </w:tr>
+    </w:tbl>
     <w:p>
       <w:pPr>
         <w:rPr>
@@ -484,6 +1297,33 @@
     <w:uiPriority w:val="99"/>
     <w:semiHidden/>
     <w:unhideWhenUsed/>
+  </w:style>
+  <w:style w:type="table" w:styleId="TableGrid">
+    <w:name w:val="Table Grid"/>
+    <w:basedOn w:val="TableNormal"/>
+    <w:uiPriority w:val="59"/>
+    <w:rsid w:val="00862E2A"/>
+    <w:pPr>
+      <w:spacing w:line="240" w:lineRule="auto"/>
+      <w:ind w:left="0"/>
+    </w:pPr>
+    <w:tblPr>
+      <w:tblInd w:w="0" w:type="dxa"/>
+      <w:tblBorders>
+        <w:top w:val="single" w:sz="4" w:space="0" w:color="000000" w:themeColor="text1"/>
+        <w:left w:val="single" w:sz="4" w:space="0" w:color="000000" w:themeColor="text1"/>
+        <w:bottom w:val="single" w:sz="4" w:space="0" w:color="000000" w:themeColor="text1"/>
+        <w:right w:val="single" w:sz="4" w:space="0" w:color="000000" w:themeColor="text1"/>
+        <w:insideH w:val="single" w:sz="4" w:space="0" w:color="000000" w:themeColor="text1"/>
+        <w:insideV w:val="single" w:sz="4" w:space="0" w:color="000000" w:themeColor="text1"/>
+      </w:tblBorders>
+      <w:tblCellMar>
+        <w:top w:w="0" w:type="dxa"/>
+        <w:left w:w="108" w:type="dxa"/>
+        <w:bottom w:w="0" w:type="dxa"/>
+        <w:right w:w="108" w:type="dxa"/>
+      </w:tblCellMar>
+    </w:tblPr>
   </w:style>
 </w:styles>
 </file>

</xml_diff>